<commit_message>
IMOR xsd versie info toegevoegd
</commit_message>
<xml_diff>
--- a/Modeldocument/IMOD_ model 25-03-2016.docx
+++ b/Modeldocument/IMOD_ model 25-03-2016.docx
@@ -270,7 +270,8 @@
     <w:p>
       <w:pPr>
         <w:sectPr>
-          <w:headerReference w:type="default" r:id="rId7"/>
+          <w:headerReference w:type="default" r:id="rId8"/>
+          <w:footerReference w:type="default" r:id="rId9"/>
           <w:pgSz w:w="11907" w:h="16839" w:code="9"/>
           <w:pgMar w:top="720" w:right="720" w:bottom="720" w:left="720" w:header="708" w:footer="708" w:gutter="0"/>
           <w:cols w:space="708"/>
@@ -298,7 +299,7 @@
             <v:stroke joinstyle="miter"/>
             <v:path gradientshapeok="t" o:connecttype="rect"/>
           </v:shapetype>
-          <v:shape id="_x0000_s1032" type="#_x0000_t202" style="position:absolute;margin-left:610.4pt;margin-top:24.2pt;width:446.55pt;height:48.85pt;z-index:251660288;mso-width-percent:400;mso-height-percent:200;mso-width-percent:400;mso-height-percent:200;mso-width-relative:margin;mso-height-relative:margin">
+          <v:shape id="_x0000_s1032" type="#_x0000_t202" style="position:absolute;margin-left:459.5pt;margin-top:-4.8pt;width:307.05pt;height:218.7pt;z-index:251660288;mso-width-percent:400;mso-height-percent:200;mso-width-percent:400;mso-height-percent:200;mso-width-relative:margin;mso-height-relative:margin" filled="f" stroked="f">
             <v:textbox style="mso-fit-shape-to-text:t">
               <w:txbxContent>
                 <w:p>
@@ -310,7 +311,63 @@
                     </w:numPr>
                   </w:pPr>
                   <w:r>
-                    <w:t>Basisprincipe: Een omgevingsdocument is een rechtsfiguur, en koppelt tekstinformatie aan ruimtelijke informatie. Inhoud is zowel ruimtelijk als tekstueel bevraagbaar.</w:t>
+                    <w:t xml:space="preserve">Basisprincipe: </w:t>
+                  </w:r>
+                </w:p>
+                <w:p>
+                  <w:pPr>
+                    <w:pStyle w:val="Lijstalinea"/>
+                    <w:numPr>
+                      <w:ilvl w:val="1"/>
+                      <w:numId w:val="2"/>
+                    </w:numPr>
+                  </w:pPr>
+                  <w:r>
+                    <w:t>Een omgevingsdocument is een rechtsfiguur, en koppelt tekstinformatie aan ruimtelijke informatie. Inhoud is zowel ruimtelijk als tekstueel bevraagbaar.</w:t>
+                  </w:r>
+                </w:p>
+                <w:p>
+                  <w:pPr>
+                    <w:pStyle w:val="Lijstalinea"/>
+                    <w:numPr>
+                      <w:ilvl w:val="1"/>
+                      <w:numId w:val="2"/>
+                    </w:numPr>
+                  </w:pPr>
+                  <w:r>
+                    <w:t>De tekst is geclassificeerd in onderwerpen. Onderwerpen fungeren als een inhoudsopgave voor de tekst en als legenda-eenheden voorde kaart. Tekst en kaart zijn aan elkaar verbo</w:t>
+                  </w:r>
+                  <w:r>
+                    <w:t>n</w:t>
+                  </w:r>
+                  <w:r>
+                    <w:t xml:space="preserve">den via </w:t>
+                  </w:r>
+                  <w:r>
+                    <w:t>gezamenlijke</w:t>
+                  </w:r>
+                  <w:r>
+                    <w:t xml:space="preserve"> onderwerpen.</w:t>
+                  </w:r>
+                </w:p>
+                <w:p>
+                  <w:pPr>
+                    <w:pStyle w:val="Lijstalinea"/>
+                    <w:numPr>
+                      <w:ilvl w:val="1"/>
+                      <w:numId w:val="2"/>
+                    </w:numPr>
+                  </w:pPr>
+                  <w:r>
+                    <w:t xml:space="preserve">Inhoudelijke details worden in de tekst gemodelleerd als </w:t>
+                  </w:r>
+                  <w:proofErr w:type="spellStart"/>
+                  <w:r>
+                    <w:t>Eigenschap-Waarde</w:t>
+                  </w:r>
+                  <w:proofErr w:type="spellEnd"/>
+                  <w:r>
+                    <w:t xml:space="preserve"> combinaties.</w:t>
                   </w:r>
                 </w:p>
               </w:txbxContent>
@@ -325,7 +382,7 @@
         </w:rPr>
         <w:drawing>
           <wp:inline distT="0" distB="0" distL="0" distR="0">
-            <wp:extent cx="14207490" cy="9427210"/>
+            <wp:extent cx="8720902" cy="5786651"/>
             <wp:effectExtent l="0" t="0" r="0" b="0"/>
             <wp:docPr id="7" name="Afbeelding 6" descr="IMOR principe.wmf"/>
             <wp:cNvGraphicFramePr>
@@ -339,7 +396,7 @@
                     <pic:cNvPicPr/>
                   </pic:nvPicPr>
                   <pic:blipFill>
-                    <a:blip r:embed="rId8" cstate="print"/>
+                    <a:blip r:embed="rId10" cstate="print"/>
                     <a:stretch>
                       <a:fillRect/>
                     </a:stretch>
@@ -347,7 +404,7 @@
                   <pic:spPr>
                     <a:xfrm>
                       <a:off x="0" y="0"/>
-                      <a:ext cx="14207490" cy="9427210"/>
+                      <a:ext cx="8716145" cy="5783495"/>
                     </a:xfrm>
                     <a:prstGeom prst="rect">
                       <a:avLst/>
@@ -364,6 +421,14 @@
       </w:r>
     </w:p>
     <w:p>
+      <w:pPr>
+        <w:sectPr>
+          <w:pgSz w:w="16839" w:h="11907" w:orient="landscape" w:code="9"/>
+          <w:pgMar w:top="720" w:right="720" w:bottom="720" w:left="720" w:header="708" w:footer="708" w:gutter="0"/>
+          <w:cols w:space="708"/>
+          <w:docGrid w:linePitch="360"/>
+        </w:sectPr>
+      </w:pPr>
       <w:r>
         <w:rPr>
           <w:noProof/>
@@ -371,7 +436,7 @@
         </w:rPr>
         <w:lastRenderedPageBreak/>
         <w:pict>
-          <v:shape id="_x0000_s1033" type="#_x0000_t202" style="position:absolute;margin-left:622.8pt;margin-top:36.75pt;width:446.55pt;height:48.85pt;z-index:251661312;mso-width-percent:400;mso-height-percent:200;mso-width-percent:400;mso-height-percent:200;mso-width-relative:margin;mso-height-relative:margin">
+          <v:shape id="_x0000_s1033" type="#_x0000_t202" style="position:absolute;margin-left:422.3pt;margin-top:-22pt;width:307.05pt;height:48.85pt;z-index:251661312;mso-width-percent:400;mso-height-percent:200;mso-width-percent:400;mso-height-percent:200;mso-width-relative:margin;mso-height-relative:margin">
             <v:textbox style="mso-fit-shape-to-text:t">
               <w:txbxContent>
                 <w:p>
@@ -398,9 +463,9 @@
         </w:rPr>
         <w:drawing>
           <wp:inline distT="0" distB="0" distL="0" distR="0">
-            <wp:extent cx="10240366" cy="8065922"/>
+            <wp:extent cx="7929349" cy="6245627"/>
             <wp:effectExtent l="0" t="0" r="0" b="0"/>
-            <wp:docPr id="8" name="Afbeelding 7" descr="IMOR-BWB.wmf"/>
+            <wp:docPr id="2" name="Afbeelding 7" descr="IMOR-BWB.wmf"/>
             <wp:cNvGraphicFramePr>
               <a:graphicFrameLocks xmlns:a="http://schemas.openxmlformats.org/drawingml/2006/main" noChangeAspect="1"/>
             </wp:cNvGraphicFramePr>
@@ -412,7 +477,7 @@
                     <pic:cNvPicPr/>
                   </pic:nvPicPr>
                   <pic:blipFill>
-                    <a:blip r:embed="rId9" cstate="print"/>
+                    <a:blip r:embed="rId11" cstate="print"/>
                     <a:stretch>
                       <a:fillRect/>
                     </a:stretch>
@@ -420,7 +485,7 @@
                   <pic:spPr>
                     <a:xfrm>
                       <a:off x="0" y="0"/>
-                      <a:ext cx="10240366" cy="8065922"/>
+                      <a:ext cx="7938018" cy="6252455"/>
                     </a:xfrm>
                     <a:prstGeom prst="rect">
                       <a:avLst/>
@@ -432,9 +497,16 @@
           </wp:inline>
         </w:drawing>
       </w:r>
-      <w:r>
-        <w:br w:type="page"/>
-      </w:r>
+    </w:p>
+    <w:p>
+      <w:pPr>
+        <w:sectPr>
+          <w:pgSz w:w="23814" w:h="16839" w:orient="landscape" w:code="8"/>
+          <w:pgMar w:top="720" w:right="720" w:bottom="720" w:left="720" w:header="708" w:footer="708" w:gutter="0"/>
+          <w:cols w:space="708"/>
+          <w:docGrid w:linePitch="360"/>
+        </w:sectPr>
+      </w:pPr>
       <w:r>
         <w:rPr>
           <w:noProof/>
@@ -442,7 +514,7 @@
         </w:rPr>
         <w:lastRenderedPageBreak/>
         <w:pict>
-          <v:shape id="_x0000_s1034" type="#_x0000_t202" style="position:absolute;margin-left:623.35pt;margin-top:37.35pt;width:446.55pt;height:48.85pt;z-index:251662336;mso-width-percent:400;mso-height-percent:200;mso-width-percent:400;mso-height-percent:200;mso-width-relative:margin;mso-height-relative:margin">
+          <v:shape id="_x0000_s1034" type="#_x0000_t202" style="position:absolute;margin-left:467.2pt;margin-top:-17.7pt;width:447.4pt;height:125.3pt;z-index:251662336;mso-width-percent:400;mso-height-percent:200;mso-width-percent:400;mso-height-percent:200;mso-width-relative:margin;mso-height-relative:margin" filled="f" stroked="f">
             <v:textbox style="mso-fit-shape-to-text:t">
               <w:txbxContent>
                 <w:p>
@@ -454,8 +526,81 @@
                     </w:numPr>
                   </w:pPr>
                   <w:r>
-                    <w:t xml:space="preserve">Model compleet: </w:t>
-                  </w:r>
+                    <w:t>Model compleet:</w:t>
+                  </w:r>
+                </w:p>
+                <w:p>
+                  <w:pPr>
+                    <w:pStyle w:val="Lijstalinea"/>
+                    <w:numPr>
+                      <w:ilvl w:val="1"/>
+                      <w:numId w:val="3"/>
+                    </w:numPr>
+                  </w:pPr>
+                  <w:r>
+                    <w:t>rood/bruin: tekstmodel</w:t>
+                  </w:r>
+                </w:p>
+                <w:p>
+                  <w:pPr>
+                    <w:pStyle w:val="Lijstalinea"/>
+                    <w:numPr>
+                      <w:ilvl w:val="1"/>
+                      <w:numId w:val="3"/>
+                    </w:numPr>
+                  </w:pPr>
+                  <w:r>
+                    <w:t>geel: ruimtelijk model</w:t>
+                  </w:r>
+                </w:p>
+                <w:p>
+                  <w:pPr>
+                    <w:pStyle w:val="Lijstalinea"/>
+                    <w:numPr>
+                      <w:ilvl w:val="1"/>
+                      <w:numId w:val="3"/>
+                    </w:numPr>
+                  </w:pPr>
+                  <w:r>
+                    <w:t>groen: Onderwerp met hoofd (</w:t>
+                  </w:r>
+                  <w:proofErr w:type="spellStart"/>
+                  <w:r>
+                    <w:t>meta</w:t>
+                  </w:r>
+                  <w:proofErr w:type="spellEnd"/>
+                  <w:r>
+                    <w:t>) eigenschappen van tekst en ruimte</w:t>
+                  </w:r>
+                </w:p>
+                <w:p>
+                  <w:pPr>
+                    <w:pStyle w:val="Lijstalinea"/>
+                    <w:numPr>
+                      <w:ilvl w:val="1"/>
+                      <w:numId w:val="3"/>
+                    </w:numPr>
+                  </w:pPr>
+                  <w:r>
+                    <w:t>lichtbruin: eigenschappen van tekst en werkingsgebied benoemd</w:t>
+                  </w:r>
+                </w:p>
+                <w:p>
+                  <w:pPr>
+                    <w:pStyle w:val="Lijstalinea"/>
+                    <w:numPr>
+                      <w:ilvl w:val="1"/>
+                      <w:numId w:val="3"/>
+                    </w:numPr>
+                  </w:pPr>
+                  <w:r>
+                    <w:t>lichtblauw: eigenschappen krijgen een waarde</w:t>
+                  </w:r>
+                </w:p>
+                <w:p>
+                  <w:pPr>
+                    <w:pStyle w:val="Lijstalinea"/>
+                  </w:pPr>
                 </w:p>
               </w:txbxContent>
             </v:textbox>
@@ -483,7 +628,7 @@
                     <pic:cNvPicPr/>
                   </pic:nvPicPr>
                   <pic:blipFill>
-                    <a:blip r:embed="rId10" cstate="print"/>
+                    <a:blip r:embed="rId12" cstate="print"/>
                     <a:stretch>
                       <a:fillRect/>
                     </a:stretch>
@@ -512,7 +657,7 @@
         </w:rPr>
         <w:lastRenderedPageBreak/>
         <w:pict>
-          <v:shape id="_x0000_s1035" type="#_x0000_t202" style="position:absolute;margin-left:623.35pt;margin-top:37.35pt;width:446.55pt;height:48.85pt;z-index:251663360;mso-width-percent:400;mso-height-percent:200;mso-width-percent:400;mso-height-percent:200;mso-width-relative:margin;mso-height-relative:margin">
+          <v:shape id="_x0000_s1035" type="#_x0000_t202" style="position:absolute;margin-left:400.3pt;margin-top:-8pt;width:307.05pt;height:79.7pt;z-index:251663360;mso-width-percent:400;mso-height-percent:200;mso-width-percent:400;mso-height-percent:200;mso-width-relative:margin;mso-height-relative:margin">
             <v:textbox style="mso-fit-shape-to-text:t">
               <w:txbxContent>
                 <w:p>
@@ -547,9 +692,9 @@
         </w:rPr>
         <w:drawing>
           <wp:inline distT="0" distB="0" distL="0" distR="0">
-            <wp:extent cx="14207490" cy="7882255"/>
+            <wp:extent cx="9376012" cy="5201771"/>
             <wp:effectExtent l="0" t="0" r="0" b="0"/>
-            <wp:docPr id="10" name="Afbeelding 9" descr="IMOR-tekstpatronen.wmf"/>
+            <wp:docPr id="3" name="Afbeelding 9" descr="IMOR-tekstpatronen.wmf"/>
             <wp:cNvGraphicFramePr>
               <a:graphicFrameLocks xmlns:a="http://schemas.openxmlformats.org/drawingml/2006/main" noChangeAspect="1"/>
             </wp:cNvGraphicFramePr>
@@ -561,7 +706,7 @@
                     <pic:cNvPicPr/>
                   </pic:nvPicPr>
                   <pic:blipFill>
-                    <a:blip r:embed="rId11" cstate="print"/>
+                    <a:blip r:embed="rId13" cstate="print"/>
                     <a:stretch>
                       <a:fillRect/>
                     </a:stretch>
@@ -569,7 +714,7 @@
                   <pic:spPr>
                     <a:xfrm>
                       <a:off x="0" y="0"/>
-                      <a:ext cx="14207490" cy="7882255"/>
+                      <a:ext cx="9382314" cy="5205267"/>
                     </a:xfrm>
                     <a:prstGeom prst="rect">
                       <a:avLst/>
@@ -582,6 +727,7 @@
         </w:drawing>
       </w:r>
     </w:p>
+    <w:p/>
     <w:p>
       <w:r>
         <w:br w:type="page"/>
@@ -594,27 +740,78 @@
           <w:lang w:eastAsia="nl-NL"/>
         </w:rPr>
         <w:lastRenderedPageBreak/>
+        <w:pict>
+          <v:shape id="_x0000_s1036" type="#_x0000_t202" style="position:absolute;margin-left:432.55pt;margin-top:-28.45pt;width:307.9pt;height:78.95pt;z-index:251664384;mso-width-percent:400;mso-height-percent:200;mso-width-percent:400;mso-height-percent:200;mso-width-relative:margin;mso-height-relative:margin" filled="f" stroked="f">
+            <v:textbox style="mso-fit-shape-to-text:t">
+              <w:txbxContent>
+                <w:p>
+                  <w:pPr>
+                    <w:pStyle w:val="Lijstalinea"/>
+                    <w:numPr>
+                      <w:ilvl w:val="0"/>
+                      <w:numId w:val="5"/>
+                    </w:numPr>
+                  </w:pPr>
+                  <w:r>
+                    <w:t xml:space="preserve">Waardelijsten model: De specifieke modelinhoud </w:t>
+                  </w:r>
+                  <w:r>
+                    <w:t xml:space="preserve">van  een </w:t>
+                  </w:r>
+                  <w:r>
+                    <w:t xml:space="preserve"> </w:t>
+                  </w:r>
+                  <w:r>
+                    <w:t>omgevingsdocument staat in waardelijsten. Per documenttype zijn er aparte lijsten. Beheer van waardelijsten is buiten het model</w:t>
+                  </w:r>
+                </w:p>
+              </w:txbxContent>
+            </v:textbox>
+          </v:shape>
+        </w:pict>
+      </w:r>
+      <w:r>
+        <w:rPr>
+          <w:noProof/>
+          <w:lang w:eastAsia="nl-NL"/>
+        </w:rPr>
+        <w:pict>
+          <v:shapetype id="_x0000_t32" coordsize="21600,21600" o:spt="32" o:oned="t" path="m,l21600,21600e" filled="f">
+            <v:path arrowok="t" fillok="f" o:connecttype="none"/>
+            <o:lock v:ext="edit" shapetype="t"/>
+          </v:shapetype>
+          <v:shape id="_x0000_s1039" type="#_x0000_t32" style="position:absolute;margin-left:204.7pt;margin-top:340.15pt;width:289.1pt;height:44.05pt;flip:y;z-index:251669504" o:connectortype="straight" strokecolor="red">
+            <v:stroke endarrow="block"/>
+          </v:shape>
+        </w:pict>
+      </w:r>
+      <w:r>
+        <w:rPr>
+          <w:noProof/>
+          <w:lang w:eastAsia="nl-NL"/>
+        </w:rPr>
+        <w:pict>
+          <v:oval id="_x0000_s1038" style="position:absolute;margin-left:113.4pt;margin-top:373.5pt;width:83.8pt;height:20.45pt;z-index:251668480" filled="f" strokecolor="red"/>
+        </w:pict>
+      </w:r>
+      <w:r>
+        <w:rPr>
+          <w:noProof/>
+          <w:lang w:eastAsia="nl-NL"/>
+        </w:rPr>
         <w:drawing>
-          <wp:anchor distT="0" distB="0" distL="114300" distR="114300" simplePos="0" relativeHeight="251665408" behindDoc="1" locked="0" layoutInCell="1" allowOverlap="1">
+          <wp:anchor distT="0" distB="0" distL="114300" distR="114300" simplePos="0" relativeHeight="251667456" behindDoc="0" locked="0" layoutInCell="1" allowOverlap="1">
             <wp:simplePos x="0" y="0"/>
             <wp:positionH relativeFrom="column">
-              <wp:posOffset>-206375</wp:posOffset>
+              <wp:posOffset>6058185</wp:posOffset>
             </wp:positionH>
             <wp:positionV relativeFrom="paragraph">
-              <wp:posOffset>5302250</wp:posOffset>
+              <wp:posOffset>3842423</wp:posOffset>
             </wp:positionV>
-            <wp:extent cx="9308465" cy="4217035"/>
-            <wp:effectExtent l="19050" t="0" r="6985" b="0"/>
-            <wp:wrapTight wrapText="bothSides">
-              <wp:wrapPolygon edited="0">
-                <wp:start x="-44" y="0"/>
-                <wp:lineTo x="-44" y="21467"/>
-                <wp:lineTo x="21616" y="21467"/>
-                <wp:lineTo x="21616" y="0"/>
-                <wp:lineTo x="-44" y="0"/>
-              </wp:wrapPolygon>
-            </wp:wrapTight>
-            <wp:docPr id="11" name="Afbeelding 1"/>
+            <wp:extent cx="5371816" cy="3698543"/>
+            <wp:effectExtent l="19050" t="0" r="284" b="0"/>
+            <wp:wrapNone/>
+            <wp:docPr id="1" name="Afbeelding 1"/>
             <wp:cNvGraphicFramePr>
               <a:graphicFrameLocks xmlns:a="http://schemas.openxmlformats.org/drawingml/2006/main" noChangeAspect="1"/>
             </wp:cNvGraphicFramePr>
@@ -628,7 +825,7 @@
                     </pic:cNvPicPr>
                   </pic:nvPicPr>
                   <pic:blipFill>
-                    <a:blip r:embed="rId12" cstate="print"/>
+                    <a:blip r:embed="rId14" cstate="print"/>
                     <a:srcRect/>
                     <a:stretch>
                       <a:fillRect/>
@@ -637,7 +834,7 @@
                   <pic:spPr bwMode="auto">
                     <a:xfrm>
                       <a:off x="0" y="0"/>
-                      <a:ext cx="9308465" cy="4217035"/>
+                      <a:ext cx="5371816" cy="3698543"/>
                     </a:xfrm>
                     <a:prstGeom prst="rect">
                       <a:avLst/>
@@ -662,57 +859,90 @@
           <w:lang w:eastAsia="nl-NL"/>
         </w:rPr>
         <w:drawing>
+          <wp:anchor distT="0" distB="0" distL="114300" distR="114300" simplePos="0" relativeHeight="251665408" behindDoc="0" locked="0" layoutInCell="1" allowOverlap="1">
+            <wp:simplePos x="0" y="0"/>
+            <wp:positionH relativeFrom="column">
+              <wp:posOffset>-615572</wp:posOffset>
+            </wp:positionH>
+            <wp:positionV relativeFrom="paragraph">
+              <wp:posOffset>3842423</wp:posOffset>
+            </wp:positionV>
+            <wp:extent cx="6212003" cy="2811439"/>
+            <wp:effectExtent l="19050" t="0" r="0" b="0"/>
+            <wp:wrapNone/>
+            <wp:docPr id="11" name="Afbeelding 1"/>
+            <wp:cNvGraphicFramePr>
+              <a:graphicFrameLocks xmlns:a="http://schemas.openxmlformats.org/drawingml/2006/main" noChangeAspect="1"/>
+            </wp:cNvGraphicFramePr>
+            <a:graphic xmlns:a="http://schemas.openxmlformats.org/drawingml/2006/main">
+              <a:graphicData uri="http://schemas.openxmlformats.org/drawingml/2006/picture">
+                <pic:pic xmlns:pic="http://schemas.openxmlformats.org/drawingml/2006/picture">
+                  <pic:nvPicPr>
+                    <pic:cNvPr id="0" name="Picture 1"/>
+                    <pic:cNvPicPr>
+                      <a:picLocks noChangeAspect="1" noChangeArrowheads="1"/>
+                    </pic:cNvPicPr>
+                  </pic:nvPicPr>
+                  <pic:blipFill>
+                    <a:blip r:embed="rId15" cstate="print"/>
+                    <a:srcRect/>
+                    <a:stretch>
+                      <a:fillRect/>
+                    </a:stretch>
+                  </pic:blipFill>
+                  <pic:spPr bwMode="auto">
+                    <a:xfrm>
+                      <a:off x="0" y="0"/>
+                      <a:ext cx="6212003" cy="2811439"/>
+                    </a:xfrm>
+                    <a:prstGeom prst="rect">
+                      <a:avLst/>
+                    </a:prstGeom>
+                    <a:noFill/>
+                    <a:ln w="9525">
+                      <a:noFill/>
+                      <a:miter lim="800000"/>
+                      <a:headEnd/>
+                      <a:tailEnd/>
+                    </a:ln>
+                  </pic:spPr>
+                </pic:pic>
+              </a:graphicData>
+            </a:graphic>
+          </wp:anchor>
+        </w:drawing>
+      </w:r>
+      <w:r>
+        <w:rPr>
+          <w:noProof/>
+          <w:lang w:eastAsia="nl-NL"/>
+        </w:rPr>
+        <w:drawing>
           <wp:anchor distT="0" distB="0" distL="114300" distR="114300" simplePos="0" relativeHeight="251666432" behindDoc="1" locked="0" layoutInCell="1" allowOverlap="1">
             <wp:simplePos x="0" y="0"/>
             <wp:positionH relativeFrom="column">
-              <wp:posOffset>6350</wp:posOffset>
+              <wp:posOffset>-170815</wp:posOffset>
             </wp:positionH>
             <wp:positionV relativeFrom="paragraph">
-              <wp:posOffset>675640</wp:posOffset>
+              <wp:posOffset>375285</wp:posOffset>
             </wp:positionV>
-            <wp:extent cx="14206855" cy="4394200"/>
+            <wp:extent cx="10058400" cy="3111500"/>
             <wp:effectExtent l="0" t="0" r="0" b="0"/>
             <wp:wrapTight wrapText="bothSides">
               <wp:wrapPolygon edited="0">
-                <wp:start x="7994" y="655"/>
-                <wp:lineTo x="7994" y="2341"/>
-                <wp:lineTo x="10514" y="3652"/>
-                <wp:lineTo x="782" y="4401"/>
-                <wp:lineTo x="145" y="4401"/>
-                <wp:lineTo x="145" y="8053"/>
-                <wp:lineTo x="1130" y="8147"/>
-                <wp:lineTo x="10803" y="8147"/>
-                <wp:lineTo x="724" y="8802"/>
-                <wp:lineTo x="145" y="8802"/>
-                <wp:lineTo x="145" y="12361"/>
-                <wp:lineTo x="2462" y="12642"/>
-                <wp:lineTo x="10803" y="12642"/>
-                <wp:lineTo x="145" y="13110"/>
-                <wp:lineTo x="145" y="16762"/>
-                <wp:lineTo x="3128" y="17136"/>
-                <wp:lineTo x="145" y="17417"/>
-                <wp:lineTo x="145" y="20976"/>
-                <wp:lineTo x="21462" y="20976"/>
-                <wp:lineTo x="21520" y="17417"/>
-                <wp:lineTo x="18508" y="17136"/>
-                <wp:lineTo x="21491" y="16762"/>
-                <wp:lineTo x="21520" y="13110"/>
-                <wp:lineTo x="10803" y="12642"/>
-                <wp:lineTo x="19203" y="12642"/>
-                <wp:lineTo x="21520" y="12361"/>
-                <wp:lineTo x="21520" y="8802"/>
-                <wp:lineTo x="20941" y="8802"/>
-                <wp:lineTo x="10803" y="8147"/>
-                <wp:lineTo x="20535" y="8147"/>
-                <wp:lineTo x="21520" y="8053"/>
-                <wp:lineTo x="21520" y="4401"/>
-                <wp:lineTo x="20854" y="4401"/>
-                <wp:lineTo x="10803" y="3652"/>
-                <wp:lineTo x="13555" y="3652"/>
-                <wp:lineTo x="17523" y="2809"/>
-                <wp:lineTo x="17552" y="1030"/>
-                <wp:lineTo x="10050" y="655"/>
-                <wp:lineTo x="7994" y="655"/>
+                <wp:start x="7977" y="661"/>
+                <wp:lineTo x="7977" y="2380"/>
+                <wp:lineTo x="8591" y="2777"/>
+                <wp:lineTo x="10800" y="2777"/>
+                <wp:lineTo x="123" y="4364"/>
+                <wp:lineTo x="123" y="20895"/>
+                <wp:lineTo x="21477" y="20895"/>
+                <wp:lineTo x="21559" y="4364"/>
+                <wp:lineTo x="10800" y="2777"/>
+                <wp:lineTo x="17427" y="2777"/>
+                <wp:lineTo x="17427" y="926"/>
+                <wp:lineTo x="10064" y="661"/>
+                <wp:lineTo x="7977" y="661"/>
               </wp:wrapPolygon>
             </wp:wrapTight>
             <wp:docPr id="9" name="Afbeelding 8" descr="Waardelijsten.wmf"/>
@@ -727,7 +957,7 @@
                     <pic:cNvPicPr/>
                   </pic:nvPicPr>
                   <pic:blipFill>
-                    <a:blip r:embed="rId13" cstate="print"/>
+                    <a:blip r:embed="rId16" cstate="print"/>
                     <a:stretch>
                       <a:fillRect/>
                     </a:stretch>
@@ -735,7 +965,7 @@
                   <pic:spPr>
                     <a:xfrm>
                       <a:off x="0" y="0"/>
-                      <a:ext cx="14206855" cy="4394200"/>
+                      <a:ext cx="10058400" cy="3111500"/>
                     </a:xfrm>
                     <a:prstGeom prst="rect">
                       <a:avLst/>
@@ -747,34 +977,78 @@
           </wp:anchor>
         </w:drawing>
       </w:r>
+    </w:p>
+    <w:p/>
+    <w:p/>
+    <w:p/>
+    <w:p/>
+    <w:p/>
+    <w:p/>
+    <w:p/>
+    <w:p/>
+    <w:p/>
+    <w:p/>
+    <w:p>
       <w:r>
         <w:rPr>
           <w:noProof/>
           <w:lang w:eastAsia="nl-NL"/>
         </w:rPr>
+        <w:lastRenderedPageBreak/>
         <w:pict>
-          <v:shape id="_x0000_s1036" type="#_x0000_t202" style="position:absolute;margin-left:651.3pt;margin-top:-22pt;width:446.3pt;height:33.4pt;z-index:251664384;mso-width-percent:400;mso-height-percent:200;mso-position-horizontal-relative:text;mso-position-vertical-relative:text;mso-width-percent:400;mso-height-percent:200;mso-width-relative:margin;mso-height-relative:margin" filled="f">
-            <v:textbox style="mso-fit-shape-to-text:t">
+          <v:shape id="_x0000_s1041" type="#_x0000_t202" style="position:absolute;margin-left:-20.55pt;margin-top:4.55pt;width:245.05pt;height:173.35pt;z-index:251673600;mso-width-relative:margin;mso-height-relative:margin" filled="f" stroked="f">
+            <v:textbox>
               <w:txbxContent>
                 <w:p>
                   <w:pPr>
                     <w:pStyle w:val="Lijstalinea"/>
                     <w:numPr>
                       <w:ilvl w:val="0"/>
-                      <w:numId w:val="5"/>
+                      <w:numId w:val="4"/>
                     </w:numPr>
                   </w:pPr>
                   <w:r>
-                    <w:t xml:space="preserve">Waardelijsten model: De specifieke modelinhoud </w:t>
-                  </w:r>
-                  <w:r>
-                    <w:t xml:space="preserve">van  een </w:t>
-                  </w:r>
-                  <w:r>
-                    <w:t xml:space="preserve"> </w:t>
-                  </w:r>
-                  <w:r>
-                    <w:t>omgevingsdocument staat in waardelijsten. Per documenttype zijn er aparte lijsten. Beheer van waardelijsten is buiten het model</w:t>
+                    <w:t>Temporeel model</w:t>
+                  </w:r>
+                  <w:r>
+                    <w:t xml:space="preserve">: </w:t>
+                  </w:r>
+                </w:p>
+                <w:p>
+                  <w:pPr>
+                    <w:pStyle w:val="Lijstalinea"/>
+                  </w:pPr>
+                  <w:proofErr w:type="spellStart"/>
+                  <w:r>
+                    <w:t>Temporeelmodel</w:t>
+                  </w:r>
+                  <w:proofErr w:type="spellEnd"/>
+                  <w:r>
+                    <w:t xml:space="preserve"> is opgenomen in het basisobject IMOR_Object en is daarmee geldig voor alle IMOR objecten.</w:t>
+                  </w:r>
+                </w:p>
+                <w:p>
+                  <w:pPr>
+                    <w:pStyle w:val="Lijstalinea"/>
+                  </w:pPr>
+                  <w:r>
+                    <w:t xml:space="preserve">Verschillende </w:t>
+                  </w:r>
+                  <w:proofErr w:type="spellStart"/>
+                  <w:r>
+                    <w:t>scenarios</w:t>
+                  </w:r>
+                  <w:proofErr w:type="spellEnd"/>
+                  <w:r>
+                    <w:t xml:space="preserve"> zijn uitgewerkt voor toepassen temporele eigenschappen.</w:t>
+                  </w:r>
+                </w:p>
+                <w:p>
+                  <w:pPr>
+                    <w:pStyle w:val="Lijstalinea"/>
+                  </w:pPr>
+                  <w:r>
+                    <w:t>Scenario: publiceren nieuw omgevingsdocument is toegevoegd.</w:t>
                   </w:r>
                 </w:p>
               </w:txbxContent>
@@ -782,9 +1056,599 @@
           </v:shape>
         </w:pict>
       </w:r>
+      <w:r>
+        <w:rPr>
+          <w:noProof/>
+          <w:lang w:eastAsia="nl-NL"/>
+        </w:rPr>
+        <w:drawing>
+          <wp:anchor distT="0" distB="0" distL="114300" distR="114300" simplePos="0" relativeHeight="251670528" behindDoc="1" locked="0" layoutInCell="1" allowOverlap="1">
+            <wp:simplePos x="0" y="0"/>
+            <wp:positionH relativeFrom="column">
+              <wp:posOffset>6350</wp:posOffset>
+            </wp:positionH>
+            <wp:positionV relativeFrom="paragraph">
+              <wp:posOffset>-6350</wp:posOffset>
+            </wp:positionV>
+            <wp:extent cx="6700520" cy="3382010"/>
+            <wp:effectExtent l="0" t="0" r="0" b="0"/>
+            <wp:wrapTight wrapText="bothSides">
+              <wp:wrapPolygon edited="0">
+                <wp:start x="307" y="852"/>
+                <wp:lineTo x="307" y="12167"/>
+                <wp:lineTo x="2088" y="12532"/>
+                <wp:lineTo x="9089" y="12532"/>
+                <wp:lineTo x="10255" y="14478"/>
+                <wp:lineTo x="10317" y="19953"/>
+                <wp:lineTo x="11791" y="20318"/>
+                <wp:lineTo x="17318" y="20683"/>
+                <wp:lineTo x="21248" y="20683"/>
+                <wp:lineTo x="21371" y="14113"/>
+                <wp:lineTo x="13817" y="12532"/>
+                <wp:lineTo x="13940" y="10585"/>
+                <wp:lineTo x="13940" y="9247"/>
+                <wp:lineTo x="13817" y="8638"/>
+                <wp:lineTo x="20204" y="8638"/>
+                <wp:lineTo x="20757" y="8517"/>
+                <wp:lineTo x="20634" y="2798"/>
+                <wp:lineTo x="20572" y="973"/>
+                <wp:lineTo x="20572" y="852"/>
+                <wp:lineTo x="307" y="852"/>
+              </wp:wrapPolygon>
+            </wp:wrapTight>
+            <wp:docPr id="4" name="Afbeelding 3" descr="Temporeel model.wmf"/>
+            <wp:cNvGraphicFramePr>
+              <a:graphicFrameLocks xmlns:a="http://schemas.openxmlformats.org/drawingml/2006/main" noChangeAspect="1"/>
+            </wp:cNvGraphicFramePr>
+            <a:graphic xmlns:a="http://schemas.openxmlformats.org/drawingml/2006/main">
+              <a:graphicData uri="http://schemas.openxmlformats.org/drawingml/2006/picture">
+                <pic:pic xmlns:pic="http://schemas.openxmlformats.org/drawingml/2006/picture">
+                  <pic:nvPicPr>
+                    <pic:cNvPr id="0" name="Temporeel model.wmf"/>
+                    <pic:cNvPicPr/>
+                  </pic:nvPicPr>
+                  <pic:blipFill>
+                    <a:blip r:embed="rId17" cstate="print"/>
+                    <a:stretch>
+                      <a:fillRect/>
+                    </a:stretch>
+                  </pic:blipFill>
+                  <pic:spPr>
+                    <a:xfrm>
+                      <a:off x="0" y="0"/>
+                      <a:ext cx="6700520" cy="3382010"/>
+                    </a:xfrm>
+                    <a:prstGeom prst="rect">
+                      <a:avLst/>
+                    </a:prstGeom>
+                  </pic:spPr>
+                </pic:pic>
+              </a:graphicData>
+            </a:graphic>
+          </wp:anchor>
+        </w:drawing>
+      </w:r>
     </w:p>
+    <w:p/>
+    <w:p/>
+    <w:p/>
+    <w:p/>
+    <w:p/>
+    <w:p/>
+    <w:p/>
+    <w:p/>
+    <w:p/>
+    <w:p>
+      <w:pPr>
+        <w:rPr>
+          <w:b/>
+          <w:u w:val="single"/>
+        </w:rPr>
+      </w:pPr>
+      <w:r>
+        <w:rPr>
+          <w:b/>
+          <w:u w:val="single"/>
+        </w:rPr>
+        <w:t>Stap 1: Het publiceren van een nieuw omgevingsdocument</w:t>
+      </w:r>
+    </w:p>
+    <w:p>
+      <w:r>
+        <w:rPr>
+          <w:noProof/>
+          <w:lang w:eastAsia="nl-NL"/>
+        </w:rPr>
+        <w:drawing>
+          <wp:anchor distT="0" distB="0" distL="114300" distR="114300" simplePos="0" relativeHeight="251672576" behindDoc="1" locked="0" layoutInCell="1" allowOverlap="1">
+            <wp:simplePos x="0" y="0"/>
+            <wp:positionH relativeFrom="column">
+              <wp:posOffset>-151765</wp:posOffset>
+            </wp:positionH>
+            <wp:positionV relativeFrom="paragraph">
+              <wp:posOffset>233680</wp:posOffset>
+            </wp:positionV>
+            <wp:extent cx="3406140" cy="1072515"/>
+            <wp:effectExtent l="19050" t="0" r="3810" b="0"/>
+            <wp:wrapTight wrapText="bothSides">
+              <wp:wrapPolygon edited="0">
+                <wp:start x="-121" y="0"/>
+                <wp:lineTo x="-121" y="21101"/>
+                <wp:lineTo x="21624" y="21101"/>
+                <wp:lineTo x="21624" y="0"/>
+                <wp:lineTo x="-121" y="0"/>
+              </wp:wrapPolygon>
+            </wp:wrapTight>
+            <wp:docPr id="5" name="Picture 3"/>
+            <wp:cNvGraphicFramePr>
+              <a:graphicFrameLocks xmlns:a="http://schemas.openxmlformats.org/drawingml/2006/main" noChangeAspect="1"/>
+            </wp:cNvGraphicFramePr>
+            <a:graphic xmlns:a="http://schemas.openxmlformats.org/drawingml/2006/main">
+              <a:graphicData uri="http://schemas.openxmlformats.org/drawingml/2006/picture">
+                <pic:pic xmlns:pic="http://schemas.openxmlformats.org/drawingml/2006/picture">
+                  <pic:nvPicPr>
+                    <pic:cNvPr id="0" name="stap 1.PNG"/>
+                    <pic:cNvPicPr/>
+                  </pic:nvPicPr>
+                  <pic:blipFill>
+                    <a:blip r:embed="rId18" cstate="print">
+                      <a:extLst>
+                        <a:ext uri="{28A0092B-C50C-407E-A947-70E740481C1C}">
+                          <a14:useLocalDpi xmlns:a14="http://schemas.microsoft.com/office/drawing/2010/main" xmlns:wps="http://schemas.microsoft.com/office/word/2010/wordprocessingShape" xmlns:wpi="http://schemas.microsoft.com/office/word/2010/wordprocessingInk" xmlns:wpg="http://schemas.microsoft.com/office/word/2010/wordprocessingGroup" xmlns:w14="http://schemas.microsoft.com/office/word/2010/wordml" xmlns:w="http://schemas.openxmlformats.org/wordprocessingml/2006/main" xmlns:w10="urn:schemas-microsoft-com:office:word" xmlns:wp14="http://schemas.microsoft.com/office/word/2010/wordprocessingDrawing" xmlns:v="urn:schemas-microsoft-com:vml" xmlns:o="urn:schemas-microsoft-com:office:office" xmlns:mc="http://schemas.openxmlformats.org/markup-compatibility/2006" xmlns:wpc="http://schemas.microsoft.com/office/word/2010/wordprocessingCanvas" xmlns="" val="0"/>
+                        </a:ext>
+                      </a:extLst>
+                    </a:blip>
+                    <a:stretch>
+                      <a:fillRect/>
+                    </a:stretch>
+                  </pic:blipFill>
+                  <pic:spPr>
+                    <a:xfrm>
+                      <a:off x="0" y="0"/>
+                      <a:ext cx="3406140" cy="1072515"/>
+                    </a:xfrm>
+                    <a:prstGeom prst="rect">
+                      <a:avLst/>
+                    </a:prstGeom>
+                  </pic:spPr>
+                </pic:pic>
+              </a:graphicData>
+            </a:graphic>
+          </wp:anchor>
+        </w:drawing>
+      </w:r>
+      <w:r>
+        <w:t xml:space="preserve">Op een tijdstip t1 </w:t>
+      </w:r>
+      <w:r>
+        <w:t xml:space="preserve">(1-7-2019 uit onderstaand scenario) </w:t>
+      </w:r>
+      <w:r>
+        <w:t>stelt een bevoegd gezag een omgevingsdocument vast en biedt dit</w:t>
+      </w:r>
+      <w:r>
+        <w:t xml:space="preserve"> vervolgens (op 4-7-2019)</w:t>
+      </w:r>
+      <w:r>
+        <w:t xml:space="preserve"> aan de registratie aan.</w:t>
+      </w:r>
+    </w:p>
+    <w:p>
+      <w:r>
+        <w:t>De geconsolideerde versie omvat na validatie en verwerking dezelfde inhoud als het aangeleverde omgevingsdocument. Deze versie is geldig vanaf 15-8-2015 en zichtbaar in de registratie vanaf 4-7-2019.</w:t>
+      </w:r>
+    </w:p>
+    <w:tbl>
+      <w:tblPr>
+        <w:tblStyle w:val="Tabelraster"/>
+        <w:tblW w:w="0" w:type="auto"/>
+        <w:tblLook w:val="04A0"/>
+      </w:tblPr>
+      <w:tblGrid>
+        <w:gridCol w:w="2695"/>
+        <w:gridCol w:w="3220"/>
+        <w:gridCol w:w="2963"/>
+      </w:tblGrid>
+      <w:tr>
+        <w:tc>
+          <w:tcPr>
+            <w:tcW w:w="2695" w:type="dxa"/>
+          </w:tcPr>
+          <w:p>
+            <w:pPr>
+              <w:rPr>
+                <w:b/>
+                <w:i/>
+              </w:rPr>
+            </w:pPr>
+            <w:r>
+              <w:rPr>
+                <w:b/>
+                <w:i/>
+              </w:rPr>
+              <w:t>Eerste versie</w:t>
+            </w:r>
+          </w:p>
+        </w:tc>
+        <w:tc>
+          <w:tcPr>
+            <w:tcW w:w="3220" w:type="dxa"/>
+          </w:tcPr>
+          <w:p>
+            <w:pPr>
+              <w:rPr>
+                <w:b/>
+              </w:rPr>
+            </w:pPr>
+            <w:r>
+              <w:rPr>
+                <w:b/>
+              </w:rPr>
+              <w:t>Attribuut</w:t>
+            </w:r>
+          </w:p>
+        </w:tc>
+        <w:tc>
+          <w:tcPr>
+            <w:tcW w:w="2963" w:type="dxa"/>
+          </w:tcPr>
+          <w:p>
+            <w:pPr>
+              <w:rPr>
+                <w:b/>
+              </w:rPr>
+            </w:pPr>
+            <w:r>
+              <w:rPr>
+                <w:b/>
+              </w:rPr>
+              <w:t>Waarde</w:t>
+            </w:r>
+          </w:p>
+        </w:tc>
+      </w:tr>
+      <w:tr>
+        <w:tc>
+          <w:tcPr>
+            <w:tcW w:w="2695" w:type="dxa"/>
+          </w:tcPr>
+          <w:p>
+            <w:pPr>
+              <w:rPr>
+                <w:i/>
+              </w:rPr>
+            </w:pPr>
+            <w:r>
+              <w:rPr>
+                <w:i/>
+              </w:rPr>
+              <w:t>&lt;start formeel</w:t>
+            </w:r>
+            <w:r>
+              <w:rPr>
+                <w:i/>
+              </w:rPr>
+              <w:t xml:space="preserve"> aspect</w:t>
+            </w:r>
+            <w:r>
+              <w:rPr>
+                <w:i/>
+              </w:rPr>
+              <w:t>&gt;</w:t>
+            </w:r>
+          </w:p>
+        </w:tc>
+        <w:tc>
+          <w:tcPr>
+            <w:tcW w:w="3220" w:type="dxa"/>
+          </w:tcPr>
+          <w:p>
+            <w:r>
+              <w:t>Tijdstip registratie</w:t>
+            </w:r>
+          </w:p>
+        </w:tc>
+        <w:tc>
+          <w:tcPr>
+            <w:tcW w:w="2963" w:type="dxa"/>
+          </w:tcPr>
+          <w:p>
+            <w:r>
+              <w:t>1-6-2019</w:t>
+            </w:r>
+          </w:p>
+        </w:tc>
+      </w:tr>
+      <w:tr>
+        <w:tc>
+          <w:tcPr>
+            <w:tcW w:w="2695" w:type="dxa"/>
+          </w:tcPr>
+          <w:p>
+            <w:pPr>
+              <w:rPr>
+                <w:i/>
+              </w:rPr>
+            </w:pPr>
+            <w:r>
+              <w:rPr>
+                <w:i/>
+              </w:rPr>
+              <w:t>&lt;eind formeel</w:t>
+            </w:r>
+            <w:r>
+              <w:rPr>
+                <w:i/>
+              </w:rPr>
+              <w:t xml:space="preserve"> aspect</w:t>
+            </w:r>
+            <w:r>
+              <w:rPr>
+                <w:i/>
+              </w:rPr>
+              <w:t>&gt;</w:t>
+            </w:r>
+          </w:p>
+        </w:tc>
+        <w:tc>
+          <w:tcPr>
+            <w:tcW w:w="3220" w:type="dxa"/>
+          </w:tcPr>
+          <w:p>
+            <w:r>
+              <w:t>Eind registratie</w:t>
+            </w:r>
+          </w:p>
+        </w:tc>
+        <w:tc>
+          <w:tcPr>
+            <w:tcW w:w="2963" w:type="dxa"/>
+          </w:tcPr>
+          <w:p>
+            <w:proofErr w:type="spellStart"/>
+            <w:r>
+              <w:t>null</w:t>
+            </w:r>
+            <w:proofErr w:type="spellEnd"/>
+          </w:p>
+        </w:tc>
+      </w:tr>
+      <w:tr>
+        <w:tc>
+          <w:tcPr>
+            <w:tcW w:w="2695" w:type="dxa"/>
+          </w:tcPr>
+          <w:p>
+            <w:pPr>
+              <w:rPr>
+                <w:i/>
+              </w:rPr>
+            </w:pPr>
+            <w:r>
+              <w:rPr>
+                <w:i/>
+              </w:rPr>
+              <w:t>&lt;start materieel</w:t>
+            </w:r>
+            <w:r>
+              <w:rPr>
+                <w:i/>
+              </w:rPr>
+              <w:t xml:space="preserve"> aspect</w:t>
+            </w:r>
+            <w:r>
+              <w:rPr>
+                <w:i/>
+              </w:rPr>
+              <w:t>&gt;</w:t>
+            </w:r>
+          </w:p>
+        </w:tc>
+        <w:tc>
+          <w:tcPr>
+            <w:tcW w:w="3220" w:type="dxa"/>
+          </w:tcPr>
+          <w:p>
+            <w:r>
+              <w:t>Begin geldigheid</w:t>
+            </w:r>
+          </w:p>
+        </w:tc>
+        <w:tc>
+          <w:tcPr>
+            <w:tcW w:w="2963" w:type="dxa"/>
+          </w:tcPr>
+          <w:p>
+            <w:r>
+              <w:t>15-8-2019</w:t>
+            </w:r>
+          </w:p>
+        </w:tc>
+      </w:tr>
+      <w:tr>
+        <w:tc>
+          <w:tcPr>
+            <w:tcW w:w="2695" w:type="dxa"/>
+          </w:tcPr>
+          <w:p>
+            <w:pPr>
+              <w:rPr>
+                <w:i/>
+              </w:rPr>
+            </w:pPr>
+            <w:r>
+              <w:rPr>
+                <w:i/>
+              </w:rPr>
+              <w:t>&lt;eind materieel</w:t>
+            </w:r>
+            <w:r>
+              <w:rPr>
+                <w:i/>
+              </w:rPr>
+              <w:t xml:space="preserve"> aspect</w:t>
+            </w:r>
+            <w:r>
+              <w:rPr>
+                <w:i/>
+              </w:rPr>
+              <w:t>&gt;</w:t>
+            </w:r>
+          </w:p>
+        </w:tc>
+        <w:tc>
+          <w:tcPr>
+            <w:tcW w:w="3220" w:type="dxa"/>
+          </w:tcPr>
+          <w:p>
+            <w:r>
+              <w:t>Eind geldigheid</w:t>
+            </w:r>
+          </w:p>
+        </w:tc>
+        <w:tc>
+          <w:tcPr>
+            <w:tcW w:w="2963" w:type="dxa"/>
+          </w:tcPr>
+          <w:p>
+            <w:proofErr w:type="spellStart"/>
+            <w:r>
+              <w:t>null</w:t>
+            </w:r>
+            <w:proofErr w:type="spellEnd"/>
+          </w:p>
+        </w:tc>
+      </w:tr>
+      <w:tr>
+        <w:tc>
+          <w:tcPr>
+            <w:tcW w:w="2695" w:type="dxa"/>
+          </w:tcPr>
+          <w:p/>
+        </w:tc>
+        <w:tc>
+          <w:tcPr>
+            <w:tcW w:w="3220" w:type="dxa"/>
+          </w:tcPr>
+          <w:p>
+            <w:r>
+              <w:t>Datum vaststelling</w:t>
+            </w:r>
+          </w:p>
+        </w:tc>
+        <w:tc>
+          <w:tcPr>
+            <w:tcW w:w="2963" w:type="dxa"/>
+          </w:tcPr>
+          <w:p>
+            <w:r>
+              <w:t>1-7-2019</w:t>
+            </w:r>
+          </w:p>
+        </w:tc>
+      </w:tr>
+      <w:tr>
+        <w:tc>
+          <w:tcPr>
+            <w:tcW w:w="2695" w:type="dxa"/>
+          </w:tcPr>
+          <w:p/>
+        </w:tc>
+        <w:tc>
+          <w:tcPr>
+            <w:tcW w:w="3220" w:type="dxa"/>
+          </w:tcPr>
+          <w:p>
+            <w:r>
+              <w:t>Datum bekendmaking</w:t>
+            </w:r>
+          </w:p>
+        </w:tc>
+        <w:tc>
+          <w:tcPr>
+            <w:tcW w:w="2963" w:type="dxa"/>
+          </w:tcPr>
+          <w:p>
+            <w:r>
+              <w:t>3-7-2019</w:t>
+            </w:r>
+          </w:p>
+        </w:tc>
+      </w:tr>
+      <w:tr>
+        <w:tc>
+          <w:tcPr>
+            <w:tcW w:w="2695" w:type="dxa"/>
+          </w:tcPr>
+          <w:p>
+            <w:pPr>
+              <w:rPr>
+                <w:i/>
+              </w:rPr>
+            </w:pPr>
+          </w:p>
+        </w:tc>
+        <w:tc>
+          <w:tcPr>
+            <w:tcW w:w="3220" w:type="dxa"/>
+          </w:tcPr>
+          <w:p>
+            <w:r>
+              <w:t>Tijdstip registratie ROD</w:t>
+            </w:r>
+          </w:p>
+        </w:tc>
+        <w:tc>
+          <w:tcPr>
+            <w:tcW w:w="2963" w:type="dxa"/>
+          </w:tcPr>
+          <w:p>
+            <w:r>
+              <w:t>4-7-2019</w:t>
+            </w:r>
+          </w:p>
+        </w:tc>
+      </w:tr>
+      <w:tr>
+        <w:tc>
+          <w:tcPr>
+            <w:tcW w:w="2695" w:type="dxa"/>
+          </w:tcPr>
+          <w:p>
+            <w:pPr>
+              <w:rPr>
+                <w:i/>
+              </w:rPr>
+            </w:pPr>
+          </w:p>
+        </w:tc>
+        <w:tc>
+          <w:tcPr>
+            <w:tcW w:w="3220" w:type="dxa"/>
+          </w:tcPr>
+          <w:p>
+            <w:r>
+              <w:t>Eind registratie ROD</w:t>
+            </w:r>
+          </w:p>
+        </w:tc>
+        <w:tc>
+          <w:tcPr>
+            <w:tcW w:w="2963" w:type="dxa"/>
+          </w:tcPr>
+          <w:p>
+            <w:proofErr w:type="spellStart"/>
+            <w:r>
+              <w:t>null</w:t>
+            </w:r>
+            <w:proofErr w:type="spellEnd"/>
+          </w:p>
+        </w:tc>
+      </w:tr>
+    </w:tbl>
+    <w:p/>
     <w:sectPr>
-      <w:pgSz w:w="23814" w:h="16839" w:orient="landscape" w:code="8"/>
+      <w:pgSz w:w="16839" w:h="11907" w:orient="landscape" w:code="9"/>
       <w:pgMar w:top="720" w:right="720" w:bottom="720" w:left="720" w:header="708" w:footer="708" w:gutter="0"/>
       <w:cols w:space="708"/>
       <w:docGrid w:linePitch="360"/>
@@ -816,6 +1680,40 @@
     </w:p>
   </w:endnote>
 </w:endnotes>
+</file>
+
+<file path=word/footer1.xml><?xml version="1.0" encoding="utf-8"?>
+<w:ftr xmlns:ve="http://schemas.openxmlformats.org/markup-compatibility/2006" xmlns:o="urn:schemas-microsoft-com:office:office" xmlns:r="http://schemas.openxmlformats.org/officeDocument/2006/relationships" xmlns:m="http://schemas.openxmlformats.org/officeDocument/2006/math" xmlns:v="urn:schemas-microsoft-com:vml" xmlns:wp="http://schemas.openxmlformats.org/drawingml/2006/wordprocessingDrawing" xmlns:w10="urn:schemas-microsoft-com:office:word" xmlns:w="http://schemas.openxmlformats.org/wordprocessingml/2006/main" xmlns:wne="http://schemas.microsoft.com/office/word/2006/wordml">
+  <w:sdt>
+    <w:sdtPr>
+      <w:id w:val="351774127"/>
+      <w:docPartObj>
+        <w:docPartGallery w:val="Page Numbers (Bottom of Page)"/>
+        <w:docPartUnique/>
+      </w:docPartObj>
+    </w:sdtPr>
+    <w:sdtContent>
+      <w:p>
+        <w:pPr>
+          <w:pStyle w:val="Voettekst"/>
+        </w:pPr>
+        <w:fldSimple w:instr=" PAGE   \* MERGEFORMAT ">
+          <w:r>
+            <w:rPr>
+              <w:noProof/>
+            </w:rPr>
+            <w:t>7</w:t>
+          </w:r>
+        </w:fldSimple>
+      </w:p>
+    </w:sdtContent>
+  </w:sdt>
+  <w:p>
+    <w:pPr>
+      <w:pStyle w:val="Voettekst"/>
+    </w:pPr>
+  </w:p>
+</w:ftr>
 </file>
 
 <file path=word/footnotes.xml><?xml version="1.0" encoding="utf-8"?>
@@ -1055,7 +1953,7 @@
         <w:rFonts w:hint="default"/>
       </w:rPr>
     </w:lvl>
-    <w:lvl w:ilvl="1" w:tplc="04130019" w:tentative="1">
+    <w:lvl w:ilvl="1" w:tplc="04130019">
       <w:start w:val="1"/>
       <w:numFmt w:val="lowerLetter"/>
       <w:lvlText w:val="%2."/>
@@ -1131,14 +2029,103 @@
   <w:abstractNum w:abstractNumId="3">
     <w:nsid w:val="3FBE2009"/>
     <w:multiLevelType w:val="hybridMultilevel"/>
-    <w:tmpl w:val="4A120C46"/>
-    <w:lvl w:ilvl="0" w:tplc="04130011">
+    <w:tmpl w:val="3EF0D482"/>
+    <w:lvl w:ilvl="0" w:tplc="09A68DF4">
       <w:start w:val="1"/>
       <w:numFmt w:val="decimal"/>
       <w:lvlText w:val="%1)"/>
       <w:lvlJc w:val="left"/>
       <w:pPr>
         <w:ind w:left="720" w:hanging="360"/>
+      </w:pPr>
+      <w:rPr>
+        <w:rFonts w:asciiTheme="minorHAnsi" w:eastAsiaTheme="minorHAnsi" w:hAnsiTheme="minorHAnsi" w:cstheme="minorBidi"/>
+      </w:rPr>
+    </w:lvl>
+    <w:lvl w:ilvl="1" w:tplc="04130019">
+      <w:start w:val="1"/>
+      <w:numFmt w:val="lowerLetter"/>
+      <w:lvlText w:val="%2."/>
+      <w:lvlJc w:val="left"/>
+      <w:pPr>
+        <w:ind w:left="1440" w:hanging="360"/>
+      </w:pPr>
+    </w:lvl>
+    <w:lvl w:ilvl="2" w:tplc="0413001B" w:tentative="1">
+      <w:start w:val="1"/>
+      <w:numFmt w:val="lowerRoman"/>
+      <w:lvlText w:val="%3."/>
+      <w:lvlJc w:val="right"/>
+      <w:pPr>
+        <w:ind w:left="2160" w:hanging="180"/>
+      </w:pPr>
+    </w:lvl>
+    <w:lvl w:ilvl="3" w:tplc="0413000F" w:tentative="1">
+      <w:start w:val="1"/>
+      <w:numFmt w:val="decimal"/>
+      <w:lvlText w:val="%4."/>
+      <w:lvlJc w:val="left"/>
+      <w:pPr>
+        <w:ind w:left="2880" w:hanging="360"/>
+      </w:pPr>
+    </w:lvl>
+    <w:lvl w:ilvl="4" w:tplc="04130019" w:tentative="1">
+      <w:start w:val="1"/>
+      <w:numFmt w:val="lowerLetter"/>
+      <w:lvlText w:val="%5."/>
+      <w:lvlJc w:val="left"/>
+      <w:pPr>
+        <w:ind w:left="3600" w:hanging="360"/>
+      </w:pPr>
+    </w:lvl>
+    <w:lvl w:ilvl="5" w:tplc="0413001B" w:tentative="1">
+      <w:start w:val="1"/>
+      <w:numFmt w:val="lowerRoman"/>
+      <w:lvlText w:val="%6."/>
+      <w:lvlJc w:val="right"/>
+      <w:pPr>
+        <w:ind w:left="4320" w:hanging="180"/>
+      </w:pPr>
+    </w:lvl>
+    <w:lvl w:ilvl="6" w:tplc="0413000F" w:tentative="1">
+      <w:start w:val="1"/>
+      <w:numFmt w:val="decimal"/>
+      <w:lvlText w:val="%7."/>
+      <w:lvlJc w:val="left"/>
+      <w:pPr>
+        <w:ind w:left="5040" w:hanging="360"/>
+      </w:pPr>
+    </w:lvl>
+    <w:lvl w:ilvl="7" w:tplc="04130019" w:tentative="1">
+      <w:start w:val="1"/>
+      <w:numFmt w:val="lowerLetter"/>
+      <w:lvlText w:val="%8."/>
+      <w:lvlJc w:val="left"/>
+      <w:pPr>
+        <w:ind w:left="5760" w:hanging="360"/>
+      </w:pPr>
+    </w:lvl>
+    <w:lvl w:ilvl="8" w:tplc="0413001B" w:tentative="1">
+      <w:start w:val="1"/>
+      <w:numFmt w:val="lowerRoman"/>
+      <w:lvlText w:val="%9."/>
+      <w:lvlJc w:val="right"/>
+      <w:pPr>
+        <w:ind w:left="6480" w:hanging="180"/>
+      </w:pPr>
+    </w:lvl>
+  </w:abstractNum>
+  <w:abstractNum w:abstractNumId="4">
+    <w:nsid w:val="4F813E21"/>
+    <w:multiLevelType w:val="hybridMultilevel"/>
+    <w:tmpl w:val="84E6F02A"/>
+    <w:lvl w:ilvl="0" w:tplc="F6F248E2">
+      <w:start w:val="1"/>
+      <w:numFmt w:val="lowerLetter"/>
+      <w:lvlText w:val="%1)"/>
+      <w:lvlJc w:val="left"/>
+      <w:pPr>
+        <w:ind w:left="1080" w:hanging="360"/>
       </w:pPr>
       <w:rPr>
         <w:rFonts w:hint="default"/>
@@ -1150,7 +2137,7 @@
       <w:lvlText w:val="%2."/>
       <w:lvlJc w:val="left"/>
       <w:pPr>
-        <w:ind w:left="1440" w:hanging="360"/>
+        <w:ind w:left="1800" w:hanging="360"/>
       </w:pPr>
     </w:lvl>
     <w:lvl w:ilvl="2" w:tplc="0413001B" w:tentative="1">
@@ -1159,7 +2146,7 @@
       <w:lvlText w:val="%3."/>
       <w:lvlJc w:val="right"/>
       <w:pPr>
-        <w:ind w:left="2160" w:hanging="180"/>
+        <w:ind w:left="2520" w:hanging="180"/>
       </w:pPr>
     </w:lvl>
     <w:lvl w:ilvl="3" w:tplc="0413000F" w:tentative="1">
@@ -1168,7 +2155,7 @@
       <w:lvlText w:val="%4."/>
       <w:lvlJc w:val="left"/>
       <w:pPr>
-        <w:ind w:left="2880" w:hanging="360"/>
+        <w:ind w:left="3240" w:hanging="360"/>
       </w:pPr>
     </w:lvl>
     <w:lvl w:ilvl="4" w:tplc="04130019" w:tentative="1">
@@ -1177,7 +2164,7 @@
       <w:lvlText w:val="%5."/>
       <w:lvlJc w:val="left"/>
       <w:pPr>
-        <w:ind w:left="3600" w:hanging="360"/>
+        <w:ind w:left="3960" w:hanging="360"/>
       </w:pPr>
     </w:lvl>
     <w:lvl w:ilvl="5" w:tplc="0413001B" w:tentative="1">
@@ -1186,7 +2173,7 @@
       <w:lvlText w:val="%6."/>
       <w:lvlJc w:val="right"/>
       <w:pPr>
-        <w:ind w:left="4320" w:hanging="180"/>
+        <w:ind w:left="4680" w:hanging="180"/>
       </w:pPr>
     </w:lvl>
     <w:lvl w:ilvl="6" w:tplc="0413000F" w:tentative="1">
@@ -1195,7 +2182,7 @@
       <w:lvlText w:val="%7."/>
       <w:lvlJc w:val="left"/>
       <w:pPr>
-        <w:ind w:left="5040" w:hanging="360"/>
+        <w:ind w:left="5400" w:hanging="360"/>
       </w:pPr>
     </w:lvl>
     <w:lvl w:ilvl="7" w:tplc="04130019" w:tentative="1">
@@ -1204,7 +2191,7 @@
       <w:lvlText w:val="%8."/>
       <w:lvlJc w:val="left"/>
       <w:pPr>
-        <w:ind w:left="5760" w:hanging="360"/>
+        <w:ind w:left="6120" w:hanging="360"/>
       </w:pPr>
     </w:lvl>
     <w:lvl w:ilvl="8" w:tplc="0413001B" w:tentative="1">
@@ -1213,11 +2200,11 @@
       <w:lvlText w:val="%9."/>
       <w:lvlJc w:val="right"/>
       <w:pPr>
-        <w:ind w:left="6480" w:hanging="180"/>
+        <w:ind w:left="6840" w:hanging="180"/>
       </w:pPr>
     </w:lvl>
   </w:abstractNum>
-  <w:abstractNum w:abstractNumId="4">
+  <w:abstractNum w:abstractNumId="5">
     <w:nsid w:val="52E5504D"/>
     <w:multiLevelType w:val="multilevel"/>
     <w:tmpl w:val="689A542A"/>
@@ -1313,7 +2300,7 @@
     </w:lvl>
   </w:abstractNum>
   <w:num w:numId="1">
-    <w:abstractNumId w:val="4"/>
+    <w:abstractNumId w:val="5"/>
   </w:num>
   <w:num w:numId="2">
     <w:abstractNumId w:val="3"/>
@@ -1326,6 +2313,9 @@
   </w:num>
   <w:num w:numId="5">
     <w:abstractNumId w:val="0"/>
+  </w:num>
+  <w:num w:numId="6">
+    <w:abstractNumId w:val="4"/>
   </w:num>
 </w:numbering>
 </file>
@@ -1578,7 +2568,6 @@
     <w:basedOn w:val="Standaard"/>
     <w:link w:val="VoettekstChar"/>
     <w:uiPriority w:val="99"/>
-    <w:semiHidden/>
     <w:unhideWhenUsed/>
     <w:rsid w:val="00310BB1"/>
     <w:pPr>
@@ -1594,7 +2583,6 @@
     <w:basedOn w:val="Standaardalinea-lettertype"/>
     <w:link w:val="Voettekst"/>
     <w:uiPriority w:val="99"/>
-    <w:semiHidden/>
     <w:rsid w:val="00310BB1"/>
   </w:style>
   <w:style w:type="paragraph" w:customStyle="1" w:styleId="Heading11">
@@ -1782,6 +2770,73 @@
       <w:ind w:left="720"/>
       <w:contextualSpacing/>
     </w:pPr>
+  </w:style>
+  <w:style w:type="table" w:styleId="Tabelraster">
+    <w:name w:val="Table Grid"/>
+    <w:basedOn w:val="Standaardtabel"/>
+    <w:uiPriority w:val="59"/>
+    <w:rsid w:val="00A93595"/>
+    <w:pPr>
+      <w:spacing w:after="0" w:line="240" w:lineRule="exact"/>
+      <w:jc w:val="both"/>
+    </w:pPr>
+    <w:rPr>
+      <w:rFonts w:ascii="Times New Roman" w:eastAsia="Times New Roman" w:hAnsi="Times New Roman" w:cs="Times New Roman"/>
+      <w:sz w:val="20"/>
+      <w:szCs w:val="20"/>
+      <w:lang w:eastAsia="nl-NL"/>
+    </w:rPr>
+    <w:tblPr>
+      <w:tblInd w:w="0" w:type="dxa"/>
+      <w:tblBorders>
+        <w:top w:val="single" w:sz="4" w:space="0" w:color="auto"/>
+        <w:left w:val="single" w:sz="4" w:space="0" w:color="auto"/>
+        <w:bottom w:val="single" w:sz="4" w:space="0" w:color="auto"/>
+        <w:right w:val="single" w:sz="4" w:space="0" w:color="auto"/>
+        <w:insideH w:val="single" w:sz="4" w:space="0" w:color="auto"/>
+        <w:insideV w:val="single" w:sz="4" w:space="0" w:color="auto"/>
+      </w:tblBorders>
+      <w:tblCellMar>
+        <w:top w:w="0" w:type="dxa"/>
+        <w:left w:w="108" w:type="dxa"/>
+        <w:bottom w:w="0" w:type="dxa"/>
+        <w:right w:w="108" w:type="dxa"/>
+      </w:tblCellMar>
+    </w:tblPr>
+  </w:style>
+  <w:style w:type="paragraph" w:styleId="Bijschrift">
+    <w:name w:val="caption"/>
+    <w:aliases w:val="Beskrivning Char2,Beskrivning Char Char1,Beskrivning Char1 Char,Beskrivning Char Char Char,Beskrivning Char1 Char Char Char,Beskrivning Char Char Char Char Char,Beskrivning Char1 Char Char Char Char Char,Beskrivning Char1"/>
+    <w:basedOn w:val="Standaard"/>
+    <w:next w:val="Standaard"/>
+    <w:link w:val="BijschriftChar"/>
+    <w:uiPriority w:val="35"/>
+    <w:qFormat/>
+    <w:rsid w:val="00A93595"/>
+    <w:pPr>
+      <w:spacing w:after="0" w:line="240" w:lineRule="auto"/>
+    </w:pPr>
+    <w:rPr>
+      <w:rFonts w:ascii="Verdana" w:eastAsia="Times New Roman" w:hAnsi="Verdana" w:cs="Times New Roman"/>
+      <w:bCs/>
+      <w:sz w:val="16"/>
+      <w:szCs w:val="20"/>
+      <w:lang w:eastAsia="nl-NL"/>
+    </w:rPr>
+  </w:style>
+  <w:style w:type="character" w:customStyle="1" w:styleId="BijschriftChar">
+    <w:name w:val="Bijschrift Char"/>
+    <w:aliases w:val="Beskrivning Char2 Char,Beskrivning Char Char1 Char,Beskrivning Char1 Char Char,Beskrivning Char Char Char Char,Beskrivning Char1 Char Char Char Char,Beskrivning Char Char Char Char Char Char,Beskrivning Char1 Char1"/>
+    <w:link w:val="Bijschrift"/>
+    <w:uiPriority w:val="35"/>
+    <w:rsid w:val="00A93595"/>
+    <w:rPr>
+      <w:rFonts w:ascii="Verdana" w:eastAsia="Times New Roman" w:hAnsi="Verdana" w:cs="Times New Roman"/>
+      <w:bCs/>
+      <w:sz w:val="16"/>
+      <w:szCs w:val="20"/>
+      <w:lang w:eastAsia="nl-NL"/>
+    </w:rPr>
   </w:style>
 </w:styles>
 </file>
@@ -2067,4 +3122,16 @@
   <a:objectDefaults/>
   <a:extraClrSchemeLst/>
 </a:theme>
+</file>
+
+<file path=customXml/item1.xml><?xml version="1.0" encoding="utf-8"?>
+<b:Sources xmlns:b="http://schemas.openxmlformats.org/officeDocument/2006/bibliography" xmlns="http://schemas.openxmlformats.org/officeDocument/2006/bibliography" SelectedStyle="\APA.XSL" StyleName="APA Fifth Edition"/>
+</file>
+
+<file path=customXml/itemProps1.xml><?xml version="1.0" encoding="utf-8"?>
+<ds:datastoreItem xmlns:ds="http://schemas.openxmlformats.org/officeDocument/2006/customXml" ds:itemID="{A41CC6F7-9DDB-4645-B60D-B62E9A4D9D14}">
+  <ds:schemaRefs>
+    <ds:schemaRef ds:uri="http://schemas.openxmlformats.org/officeDocument/2006/bibliography"/>
+  </ds:schemaRefs>
+</ds:datastoreItem>
 </file>
</xml_diff>